<commit_message>
added link to lab 2
</commit_message>
<xml_diff>
--- a/docs/labs/Lab2-zoo/Lab2.docx
+++ b/docs/labs/Lab2-zoo/Lab2.docx
@@ -221,7 +221,7 @@
       </w:r>
     </w:p>
     <w:bookmarkEnd w:id="25"/>
-    <w:bookmarkStart w:id="31" w:name="focal-observation"/>
+    <w:bookmarkStart w:id="32" w:name="focal-observation"/>
     <w:p>
       <w:pPr>
         <w:pStyle w:val="Heading1"/>
@@ -429,7 +429,7 @@
       </w:r>
     </w:p>
     <w:bookmarkEnd w:id="26"/>
-    <w:bookmarkStart w:id="30" w:name="analysis"/>
+    <w:bookmarkStart w:id="31" w:name="analysis"/>
     <w:p>
       <w:pPr>
         <w:pStyle w:val="Heading2"/>
@@ -489,7 +489,24 @@
         <w:t xml:space="preserve">SMR</w:t>
       </w:r>
       <w:r>
-        <w:t xml:space="preserve">. Choose an appropriate scaling equation for BMR or SMR from Withers 1991 Table 4-5 and calculate the lowest metabolic rate for your animal. If an ectotherm, guestimate what the animal’s Tb is.</w:t>
+        <w:t xml:space="preserve">. Choose an appropriate</w:t>
+      </w:r>
+      <w:r>
+        <w:t xml:space="preserve"> </w:t>
+      </w:r>
+      <w:hyperlink r:id="rId27">
+        <w:r>
+          <w:rPr>
+            <w:rStyle w:val="Hyperlink"/>
+          </w:rPr>
+          <w:t xml:space="preserve">scaling equation</w:t>
+        </w:r>
+      </w:hyperlink>
+      <w:r>
+        <w:t xml:space="preserve"> </w:t>
+      </w:r>
+      <w:r>
+        <w:t xml:space="preserve">for BMR or SMR from Withers 1991 Table 4-5 and calculate the lowest metabolic rate for your animal. If an ectotherm, guestimate what the animal’s Tb is.</w:t>
       </w:r>
       <w:r>
         <w:br/>
@@ -563,18 +580,18 @@
           <wp:inline>
             <wp:extent cx="4775200" cy="5461000"/>
             <wp:effectExtent b="0" l="0" r="0" t="0"/>
-            <wp:docPr descr="Table 4-10 from Withers 1991" title="" id="28" name="Picture"/>
+            <wp:docPr descr="Table 4-10 from Withers 1991" title="" id="29" name="Picture"/>
             <a:graphic>
               <a:graphicData uri="http://schemas.openxmlformats.org/drawingml/2006/picture">
                 <pic:pic>
                   <pic:nvPicPr>
-                    <pic:cNvPr descr="../../images/Table4-10.png" id="29" name="Picture"/>
+                    <pic:cNvPr descr="../../images/Table4-10.png" id="30" name="Picture"/>
                     <pic:cNvPicPr>
                       <a:picLocks noChangeArrowheads="1" noChangeAspect="1"/>
                     </pic:cNvPicPr>
                   </pic:nvPicPr>
                   <pic:blipFill>
-                    <a:blip r:embed="rId27"/>
+                    <a:blip r:embed="rId28"/>
                     <a:stretch>
                       <a:fillRect/>
                     </a:stretch>
@@ -609,9 +626,9 @@
         <w:t xml:space="preserve">Table 4-10 from Withers 1991</w:t>
       </w:r>
     </w:p>
-    <w:bookmarkEnd w:id="30"/>
     <w:bookmarkEnd w:id="31"/>
-    <w:bookmarkStart w:id="33" w:name="report"/>
+    <w:bookmarkEnd w:id="32"/>
+    <w:bookmarkStart w:id="34" w:name="report"/>
     <w:p>
       <w:pPr>
         <w:pStyle w:val="Heading1"/>
@@ -847,7 +864,7 @@
         <w:t xml:space="preserve">Each lab group member is expected to participate meaningfully in data collection, data analysis, lab report writing, and lab report editing. Please identify a project coordinator for this lab.</w:t>
       </w:r>
     </w:p>
-    <w:bookmarkStart w:id="32" w:name="submit"/>
+    <w:bookmarkStart w:id="33" w:name="submit"/>
     <w:p>
       <w:pPr>
         <w:pStyle w:val="Heading2"/>
@@ -861,7 +878,8 @@
         <w:pStyle w:val="FirstParagraph"/>
       </w:pPr>
       <w:r>
-        <w:t xml:space="preserve">Write up your short group lab report and include photos and links to videos that you took. If you provide a link to a video on your google drive, be sure to make it public so we can see it. Include your group member names in the report.</w:t>
+        <w:t xml:space="preserve">Create a new folder with the animal you chose in the following parent folder: +https://drive.google.com/drive/folders/1o_dXXYk2Hp4chmqorrgKhPu4qzUh4yCZ?usp=sharing Write up your mini-lab report as google doc and upload it into your folder together with the pictures and videos you took. Include your group member names in the report.</w:t>
       </w:r>
     </w:p>
     <w:p>
@@ -882,8 +900,8 @@
         <w:t xml:space="preserve">Clarity of ideas is highly prized in science, which is more obvious when you are concise. Do include any relevant scientific terms (BMR, DMR, etc.), but other than that, use plain, direct language that gets straight to the point and your writing will be stronger.</w:t>
       </w:r>
     </w:p>
-    <w:bookmarkEnd w:id="32"/>
     <w:bookmarkEnd w:id="33"/>
+    <w:bookmarkEnd w:id="34"/>
     <w:sectPr/>
   </w:body>
 </w:document>

</xml_diff>